<commit_message>
configured spring boot, mysql and docker
configured spring boot, mysql and docker
</commit_message>
<xml_diff>
--- a/docs/documentation.docx
+++ b/docs/documentation.docx
@@ -8,15 +8,7 @@
         <w:jc w:val="both"/>
       </w:pPr>
       <w:r>
-        <w:t xml:space="preserve">Brain </w:t>
-      </w:r>
-      <w:proofErr w:type="spellStart"/>
-      <w:r>
-        <w:t>Fog</w:t>
-      </w:r>
-      <w:proofErr w:type="spellEnd"/>
-      <w:r>
-        <w:t xml:space="preserve"> Blog</w:t>
+        <w:t>Brain Fog Blog</w:t>
       </w:r>
     </w:p>
     <w:p>
@@ -26,6 +18,13 @@
     </w:p>
     <w:sdt>
       <w:sdtPr>
+        <w:rPr>
+          <w:rFonts w:asciiTheme="minorHAnsi" w:eastAsiaTheme="minorHAnsi" w:hAnsiTheme="minorHAnsi" w:cstheme="minorBidi"/>
+          <w:color w:val="auto"/>
+          <w:sz w:val="22"/>
+          <w:szCs w:val="22"/>
+          <w:lang w:eastAsia="en-US"/>
+        </w:rPr>
         <w:id w:val="813533609"/>
         <w:docPartObj>
           <w:docPartGallery w:val="Table of Contents"/>
@@ -34,13 +33,8 @@
       </w:sdtPr>
       <w:sdtEndPr>
         <w:rPr>
-          <w:rFonts w:asciiTheme="minorHAnsi" w:eastAsiaTheme="minorHAnsi" w:hAnsiTheme="minorHAnsi" w:cstheme="minorBidi"/>
           <w:b/>
           <w:bCs/>
-          <w:color w:val="auto"/>
-          <w:sz w:val="22"/>
-          <w:szCs w:val="22"/>
-          <w:lang w:eastAsia="en-US"/>
         </w:rPr>
       </w:sdtEndPr>
       <w:sdtContent>
@@ -74,6 +68,9 @@
     <w:p>
       <w:pPr>
         <w:pStyle w:val="Titolo1"/>
+        <w:rPr>
+          <w:lang w:val="en-US"/>
+        </w:rPr>
       </w:pPr>
       <w:r>
         <w:rPr>
@@ -125,6 +122,548 @@
     <w:p>
       <w:pPr>
         <w:rPr>
+          <w:lang w:val="en-US"/>
+        </w:rPr>
+      </w:pPr>
+      <w:r>
+        <w:rPr>
+          <w:lang w:val="en-US"/>
+        </w:rPr>
+        <w:br w:type="page"/>
+      </w:r>
+    </w:p>
+    <w:p>
+      <w:pPr>
+        <w:rPr>
+          <w:lang w:val="en-US"/>
+        </w:rPr>
+      </w:pPr>
+      <w:r>
+        <w:rPr>
+          <w:lang w:val="en-US"/>
+        </w:rPr>
+        <w:lastRenderedPageBreak/>
+        <w:t>CAOS TO BE ORGANIZED</w:t>
+      </w:r>
+      <w:r>
+        <w:rPr>
+          <w:lang w:val="en-US"/>
+        </w:rPr>
+        <w:t xml:space="preserve"> – how to structure the application</w:t>
+      </w:r>
+    </w:p>
+    <w:p>
+      <w:pPr>
+        <w:rPr>
+          <w:b/>
+          <w:bCs/>
+          <w:lang w:val="en-US"/>
+        </w:rPr>
+      </w:pPr>
+      <w:r>
+        <w:rPr>
+          <w:b/>
+          <w:bCs/>
+          <w:lang w:val="en-US"/>
+        </w:rPr>
+        <w:t>Main idea</w:t>
+      </w:r>
+    </w:p>
+    <w:p>
+      <w:pPr>
+        <w:rPr>
+          <w:lang w:val="en-US"/>
+        </w:rPr>
+      </w:pPr>
+      <w:r>
+        <w:rPr>
+          <w:lang w:val="en-US"/>
+        </w:rPr>
+        <w:t>Angular will be deployed on a dedicated web server on a dedicated docker container.</w:t>
+      </w:r>
+    </w:p>
+    <w:p>
+      <w:pPr>
+        <w:rPr>
+          <w:lang w:val="en-US"/>
+        </w:rPr>
+      </w:pPr>
+      <w:r>
+        <w:rPr>
+          <w:lang w:val="en-US"/>
+        </w:rPr>
+        <w:t>Spring will be deployed on a dedicated web server with the standard spring boot setup and it will use one docker container.</w:t>
+      </w:r>
+    </w:p>
+    <w:p>
+      <w:pPr>
+        <w:rPr>
+          <w:lang w:val="en-US"/>
+        </w:rPr>
+      </w:pPr>
+      <w:r>
+        <w:rPr>
+          <w:lang w:val="en-US"/>
+        </w:rPr>
+        <w:t>MySQL will be</w:t>
+      </w:r>
+      <w:r>
+        <w:rPr>
+          <w:lang w:val="en-US"/>
+        </w:rPr>
+        <w:t xml:space="preserve"> deployed also on a dedicated docker container.</w:t>
+      </w:r>
+      <w:r>
+        <w:rPr>
+          <w:lang w:val="en-US"/>
+        </w:rPr>
+        <w:t xml:space="preserve"> </w:t>
+      </w:r>
+    </w:p>
+    <w:p>
+      <w:pPr>
+        <w:rPr>
+          <w:u w:val="single"/>
+          <w:lang w:val="en-US"/>
+        </w:rPr>
+      </w:pPr>
+    </w:p>
+    <w:p>
+      <w:pPr>
+        <w:rPr>
+          <w:b/>
+          <w:bCs/>
+          <w:lang w:val="en-US"/>
+        </w:rPr>
+      </w:pPr>
+      <w:r>
+        <w:rPr>
+          <w:b/>
+          <w:bCs/>
+          <w:lang w:val="en-US"/>
+        </w:rPr>
+        <w:t>Angular And Docker</w:t>
+      </w:r>
+    </w:p>
+    <w:p>
+      <w:pPr>
+        <w:rPr>
+          <w:lang w:val="en-US"/>
+        </w:rPr>
+      </w:pPr>
+      <w:r>
+        <w:rPr>
+          <w:lang w:val="en-US"/>
+        </w:rPr>
+        <w:t xml:space="preserve">Angular And Docker Deployment taken from the following tutorial </w:t>
+      </w:r>
+    </w:p>
+    <w:p>
+      <w:pPr>
+        <w:rPr>
+          <w:lang w:val="en-US"/>
+        </w:rPr>
+      </w:pPr>
+      <w:r>
+        <w:rPr>
+          <w:lang w:val="en-US"/>
+        </w:rPr>
+        <w:t>https://www.indellient.com/blog/how-to-dockerize-an-angular-application-with-nginx/</w:t>
+      </w:r>
+    </w:p>
+    <w:p>
+      <w:pPr>
+        <w:rPr>
+          <w:lang w:val="en-US"/>
+        </w:rPr>
+      </w:pPr>
+      <w:r>
+        <w:rPr>
+          <w:lang w:val="en-US"/>
+        </w:rPr>
+        <w:t xml:space="preserve">Command to build the angular docker image </w:t>
+      </w:r>
+    </w:p>
+    <w:p>
+      <w:pPr>
+        <w:rPr>
+          <w:lang w:val="en-US"/>
+        </w:rPr>
+      </w:pPr>
+      <w:r>
+        <w:rPr>
+          <w:lang w:val="en-US"/>
+        </w:rPr>
+        <w:t>docker build -t angular-brainfog -f AngularBrainfog.Dockerfile .</w:t>
+      </w:r>
+    </w:p>
+    <w:p>
+      <w:pPr>
+        <w:rPr>
+          <w:lang w:val="en-US"/>
+        </w:rPr>
+      </w:pPr>
+      <w:r>
+        <w:rPr>
+          <w:lang w:val="en-US"/>
+        </w:rPr>
+        <w:t>C</w:t>
+      </w:r>
+      <w:r>
+        <w:rPr>
+          <w:lang w:val="en-US"/>
+        </w:rPr>
+        <w:t xml:space="preserve">ommand to start the angular docker image </w:t>
+      </w:r>
+    </w:p>
+    <w:p>
+      <w:pPr>
+        <w:rPr>
+          <w:lang w:val="en-US"/>
+        </w:rPr>
+      </w:pPr>
+      <w:r>
+        <w:rPr>
+          <w:lang w:val="en-US"/>
+        </w:rPr>
+        <w:t>docker run -d -p 8080:80 angular-brainfog</w:t>
+      </w:r>
+    </w:p>
+    <w:p>
+      <w:pPr>
+        <w:rPr>
+          <w:b/>
+          <w:bCs/>
+          <w:lang w:val="en-US"/>
+        </w:rPr>
+      </w:pPr>
+      <w:r>
+        <w:rPr>
+          <w:b/>
+          <w:bCs/>
+          <w:lang w:val="en-US"/>
+        </w:rPr>
+        <w:t>Spring Boot And Docker</w:t>
+      </w:r>
+    </w:p>
+    <w:p>
+      <w:pPr>
+        <w:rPr>
+          <w:lang w:val="en-US"/>
+        </w:rPr>
+      </w:pPr>
+      <w:hyperlink r:id="rId5" w:history="1">
+        <w:r>
+          <w:rPr>
+            <w:rStyle w:val="Collegamentoipertestuale"/>
+            <w:lang w:val="en-US"/>
+          </w:rPr>
+          <w:t>https://spring.io/guides/topicals/spring-boot-docker</w:t>
+        </w:r>
+      </w:hyperlink>
+    </w:p>
+    <w:p>
+      <w:pPr>
+        <w:rPr>
+          <w:u w:val="single"/>
+          <w:lang w:val="en-US"/>
+        </w:rPr>
+      </w:pPr>
+    </w:p>
+    <w:p>
+      <w:pPr>
+        <w:rPr>
+          <w:lang w:val="en-US"/>
+        </w:rPr>
+      </w:pPr>
+      <w:r>
+        <w:rPr>
+          <w:lang w:val="en-US"/>
+        </w:rPr>
+        <w:t>docker build -t springboot-brainfog -f SpringBootBrainfog.Dockerfile .</w:t>
+      </w:r>
+    </w:p>
+    <w:p>
+      <w:pPr>
+        <w:rPr>
+          <w:lang w:val="en-US"/>
+        </w:rPr>
+      </w:pPr>
+      <w:r>
+        <w:rPr>
+          <w:lang w:val="en-US"/>
+        </w:rPr>
+        <w:t>docker run -d -p 8080:8080 springboot-brainfog</w:t>
+      </w:r>
+    </w:p>
+    <w:p>
+      <w:pPr>
+        <w:rPr>
+          <w:b/>
+          <w:bCs/>
+          <w:lang w:val="en-US"/>
+        </w:rPr>
+      </w:pPr>
+      <w:r>
+        <w:rPr>
+          <w:b/>
+          <w:bCs/>
+          <w:lang w:val="en-US"/>
+        </w:rPr>
+        <w:t>MySQL and Docker</w:t>
+      </w:r>
+    </w:p>
+    <w:p>
+      <w:pPr>
+        <w:rPr>
+          <w:lang w:val="en-US"/>
+        </w:rPr>
+      </w:pPr>
+      <w:r>
+        <w:rPr>
+          <w:lang w:val="en-US"/>
+        </w:rPr>
+        <w:t>The configuration is specified by the docker-compose.yml. For now I’m not using any special configuration.</w:t>
+      </w:r>
+    </w:p>
+    <w:p>
+      <w:pPr>
+        <w:rPr>
+          <w:b/>
+          <w:bCs/>
+          <w:lang w:val="en-US"/>
+        </w:rPr>
+      </w:pPr>
+      <w:r>
+        <w:rPr>
+          <w:b/>
+          <w:bCs/>
+          <w:lang w:val="en-US"/>
+        </w:rPr>
+        <w:t>Docker Compose</w:t>
+      </w:r>
+    </w:p>
+    <w:p>
+      <w:pPr>
+        <w:rPr>
+          <w:lang w:val="en-US"/>
+        </w:rPr>
+      </w:pPr>
+      <w:r>
+        <w:rPr>
+          <w:lang w:val="en-US"/>
+        </w:rPr>
+        <w:t xml:space="preserve">Start all the applications required by the system: db, application server and web server with the angular application. </w:t>
+      </w:r>
+    </w:p>
+    <w:p>
+      <w:pPr>
+        <w:rPr>
+          <w:u w:val="single"/>
+          <w:lang w:val="en-US"/>
+        </w:rPr>
+      </w:pPr>
+      <w:r>
+        <w:rPr>
+          <w:lang w:val="en-US"/>
+        </w:rPr>
+        <w:t>Run the following commands from the project folder.</w:t>
+      </w:r>
+    </w:p>
+    <w:p>
+      <w:pPr>
+        <w:rPr>
+          <w:lang w:val="en-US"/>
+        </w:rPr>
+      </w:pPr>
+      <w:r>
+        <w:rPr>
+          <w:lang w:val="en-US"/>
+        </w:rPr>
+        <w:t>docker-compose build</w:t>
+      </w:r>
+    </w:p>
+    <w:p>
+      <w:pPr>
+        <w:rPr>
+          <w:lang w:val="en-US"/>
+        </w:rPr>
+      </w:pPr>
+      <w:r>
+        <w:rPr>
+          <w:lang w:val="en-US"/>
+        </w:rPr>
+        <w:t xml:space="preserve">docker-compose </w:t>
+      </w:r>
+      <w:r>
+        <w:rPr>
+          <w:lang w:val="en-US"/>
+        </w:rPr>
+        <w:t>up</w:t>
+      </w:r>
+    </w:p>
+    <w:p>
+      <w:pPr>
+        <w:rPr>
+          <w:lang w:val="en-US"/>
+        </w:rPr>
+      </w:pPr>
+    </w:p>
+    <w:p>
+      <w:pPr>
+        <w:rPr>
+          <w:lang w:val="en-US"/>
+        </w:rPr>
+      </w:pPr>
+      <w:r>
+        <w:rPr>
+          <w:lang w:val="en-US"/>
+        </w:rPr>
+        <w:t>The docker compose creates a virtual network.</w:t>
+      </w:r>
+    </w:p>
+    <w:p>
+      <w:pPr>
+        <w:rPr>
+          <w:lang w:val="en-US"/>
+        </w:rPr>
+      </w:pPr>
+      <w:hyperlink r:id="rId6" w:history="1">
+        <w:r>
+          <w:rPr>
+            <w:rStyle w:val="Collegamentoipertestuale"/>
+            <w:lang w:val="en-US"/>
+          </w:rPr>
+          <w:t>https://docs.docker.com/compose/networking/</w:t>
+        </w:r>
+      </w:hyperlink>
+    </w:p>
+    <w:p>
+      <w:pPr>
+        <w:rPr>
+          <w:lang w:val="en-US"/>
+        </w:rPr>
+      </w:pPr>
+      <w:r>
+        <w:rPr>
+          <w:lang w:val="en-US"/>
+        </w:rPr>
+        <w:t>In order to make it work there is a special configuration to implement on Spring.</w:t>
+      </w:r>
+    </w:p>
+    <w:p>
+      <w:pPr>
+        <w:rPr>
+          <w:lang w:val="en-US"/>
+        </w:rPr>
+      </w:pPr>
+      <w:r>
+        <w:rPr>
+          <w:noProof/>
+        </w:rPr>
+        <w:lastRenderedPageBreak/>
+        <w:drawing>
+          <wp:inline distT="0" distB="0" distL="0" distR="0" wp14:anchorId="209796C1" wp14:editId="1124C235">
+            <wp:extent cx="6120130" cy="1706880"/>
+            <wp:effectExtent l="0" t="0" r="0" b="7620"/>
+            <wp:docPr id="1" name="Immagine 1"/>
+            <wp:cNvGraphicFramePr>
+              <a:graphicFrameLocks xmlns:a="http://schemas.openxmlformats.org/drawingml/2006/main" noChangeAspect="1"/>
+            </wp:cNvGraphicFramePr>
+            <a:graphic xmlns:a="http://schemas.openxmlformats.org/drawingml/2006/main">
+              <a:graphicData uri="http://schemas.openxmlformats.org/drawingml/2006/picture">
+                <pic:pic xmlns:pic="http://schemas.openxmlformats.org/drawingml/2006/picture">
+                  <pic:nvPicPr>
+                    <pic:cNvPr id="1" name=""/>
+                    <pic:cNvPicPr/>
+                  </pic:nvPicPr>
+                  <pic:blipFill>
+                    <a:blip r:embed="rId7"/>
+                    <a:stretch>
+                      <a:fillRect/>
+                    </a:stretch>
+                  </pic:blipFill>
+                  <pic:spPr>
+                    <a:xfrm>
+                      <a:off x="0" y="0"/>
+                      <a:ext cx="6120130" cy="1706880"/>
+                    </a:xfrm>
+                    <a:prstGeom prst="rect">
+                      <a:avLst/>
+                    </a:prstGeom>
+                  </pic:spPr>
+                </pic:pic>
+              </a:graphicData>
+            </a:graphic>
+          </wp:inline>
+        </w:drawing>
+      </w:r>
+    </w:p>
+    <w:p>
+      <w:pPr>
+        <w:rPr>
+          <w:u w:val="single"/>
+          <w:lang w:val="en-US"/>
+        </w:rPr>
+      </w:pPr>
+      <w:r>
+        <w:rPr>
+          <w:lang w:val="en-US"/>
+        </w:rPr>
+        <w:t>Docker compose configuration</w:t>
+      </w:r>
+    </w:p>
+    <w:p>
+      <w:pPr>
+        <w:rPr>
+          <w:lang w:val="en-US"/>
+        </w:rPr>
+      </w:pPr>
+      <w:r>
+        <w:rPr>
+          <w:noProof/>
+        </w:rPr>
+        <w:drawing>
+          <wp:inline distT="0" distB="0" distL="0" distR="0" wp14:anchorId="1C567301" wp14:editId="217C6B57">
+            <wp:extent cx="6120130" cy="5848985"/>
+            <wp:effectExtent l="0" t="0" r="0" b="0"/>
+            <wp:docPr id="2" name="Immagine 2"/>
+            <wp:cNvGraphicFramePr>
+              <a:graphicFrameLocks xmlns:a="http://schemas.openxmlformats.org/drawingml/2006/main" noChangeAspect="1"/>
+            </wp:cNvGraphicFramePr>
+            <a:graphic xmlns:a="http://schemas.openxmlformats.org/drawingml/2006/main">
+              <a:graphicData uri="http://schemas.openxmlformats.org/drawingml/2006/picture">
+                <pic:pic xmlns:pic="http://schemas.openxmlformats.org/drawingml/2006/picture">
+                  <pic:nvPicPr>
+                    <pic:cNvPr id="1" name=""/>
+                    <pic:cNvPicPr/>
+                  </pic:nvPicPr>
+                  <pic:blipFill>
+                    <a:blip r:embed="rId8"/>
+                    <a:stretch>
+                      <a:fillRect/>
+                    </a:stretch>
+                  </pic:blipFill>
+                  <pic:spPr>
+                    <a:xfrm>
+                      <a:off x="0" y="0"/>
+                      <a:ext cx="6120130" cy="5848985"/>
+                    </a:xfrm>
+                    <a:prstGeom prst="rect">
+                      <a:avLst/>
+                    </a:prstGeom>
+                  </pic:spPr>
+                </pic:pic>
+              </a:graphicData>
+            </a:graphic>
+          </wp:inline>
+        </w:drawing>
+      </w:r>
+    </w:p>
+    <w:p>
+      <w:pPr>
+        <w:rPr>
+          <w:u w:val="single"/>
           <w:lang w:val="en-US"/>
         </w:rPr>
       </w:pPr>
@@ -648,6 +1187,29 @@
       <w:lang w:eastAsia="it-IT"/>
     </w:rPr>
   </w:style>
+  <w:style w:type="character" w:styleId="Collegamentoipertestuale">
+    <w:name w:val="Hyperlink"/>
+    <w:basedOn w:val="Carpredefinitoparagrafo"/>
+    <w:uiPriority w:val="99"/>
+    <w:unhideWhenUsed/>
+    <w:rsid w:val="009F22D7"/>
+    <w:rPr>
+      <w:color w:val="0563C1" w:themeColor="hyperlink"/>
+      <w:u w:val="single"/>
+    </w:rPr>
+  </w:style>
+  <w:style w:type="character" w:styleId="Menzionenonrisolta">
+    <w:name w:val="Unresolved Mention"/>
+    <w:basedOn w:val="Carpredefinitoparagrafo"/>
+    <w:uiPriority w:val="99"/>
+    <w:semiHidden/>
+    <w:unhideWhenUsed/>
+    <w:rsid w:val="009F22D7"/>
+    <w:rPr>
+      <w:color w:val="605E5C"/>
+      <w:shd w:val="clear" w:color="auto" w:fill="E1DFDD"/>
+    </w:rPr>
+  </w:style>
 </w:styles>
 </file>
 

</xml_diff>

<commit_message>
fetch the application credential from system variables
</commit_message>
<xml_diff>
--- a/docs/documentation.docx
+++ b/docs/documentation.docx
@@ -1987,7 +1987,6 @@
         <w:rPr>
           <w:b/>
           <w:bCs/>
-          <w:u w:val="single"/>
         </w:rPr>
       </w:pPr>
       <w:r>
@@ -1996,46 +1995,132 @@
           <w:bCs/>
         </w:rPr>
         <w:lastRenderedPageBreak/>
-        <w:t>Version 1.0.0</w:t>
-      </w:r>
-    </w:p>
-    <w:p>
-      <w:pPr>
-        <w:rPr>
-          <w:lang w:val="en-US"/>
-        </w:rPr>
-      </w:pPr>
-      <w:r>
-        <w:rPr>
-          <w:lang w:val="en-US"/>
-        </w:rPr>
-        <w:t>Every blog post is mainly i</w:t>
-      </w:r>
-      <w:r>
-        <w:rPr>
-          <w:lang w:val="en-US"/>
-        </w:rPr>
-        <w:t>mplemented in angular. The blog text is hardcoded in the html page.</w:t>
-      </w:r>
-    </w:p>
-    <w:p>
-      <w:pPr>
-        <w:rPr>
-          <w:u w:val="single"/>
-          <w:lang w:val="en-US"/>
-        </w:rPr>
-      </w:pPr>
-      <w:r>
-        <w:rPr>
-          <w:lang w:val="en-US"/>
-        </w:rPr>
-        <w:t>The spring backend and the persistence is called only to feed the UI with the algorithm output.</w:t>
-      </w:r>
-    </w:p>
-    <w:p>
-      <w:pPr>
-        <w:rPr>
-          <w:u w:val="single"/>
+        <w:t xml:space="preserve">Password Management </w:t>
+      </w:r>
+    </w:p>
+    <w:p>
+      <w:pPr>
+        <w:rPr>
+          <w:lang w:val="en-US"/>
+        </w:rPr>
+      </w:pPr>
+      <w:r>
+        <w:rPr>
+          <w:lang w:val="en-US"/>
+        </w:rPr>
+        <w:t>The application is published a</w:t>
+      </w:r>
+      <w:r>
+        <w:rPr>
+          <w:lang w:val="en-US"/>
+        </w:rPr>
+        <w:t xml:space="preserve">s a public project on github. For this reason the passwords as specified inside system variables and are populated with a script.  </w:t>
+      </w:r>
+    </w:p>
+    <w:p>
+      <w:pPr>
+        <w:rPr>
+          <w:lang w:val="en-US"/>
+        </w:rPr>
+      </w:pPr>
+      <w:r>
+        <w:rPr>
+          <w:noProof/>
+        </w:rPr>
+        <w:drawing>
+          <wp:inline distT="0" distB="0" distL="0" distR="0" wp14:anchorId="0833F931" wp14:editId="2001F02E">
+            <wp:extent cx="6120130" cy="2058035"/>
+            <wp:effectExtent l="0" t="0" r="0" b="0"/>
+            <wp:docPr id="7" name="Immagine 7"/>
+            <wp:cNvGraphicFramePr>
+              <a:graphicFrameLocks xmlns:a="http://schemas.openxmlformats.org/drawingml/2006/main" noChangeAspect="1"/>
+            </wp:cNvGraphicFramePr>
+            <a:graphic xmlns:a="http://schemas.openxmlformats.org/drawingml/2006/main">
+              <a:graphicData uri="http://schemas.openxmlformats.org/drawingml/2006/picture">
+                <pic:pic xmlns:pic="http://schemas.openxmlformats.org/drawingml/2006/picture">
+                  <pic:nvPicPr>
+                    <pic:cNvPr id="1" name=""/>
+                    <pic:cNvPicPr/>
+                  </pic:nvPicPr>
+                  <pic:blipFill>
+                    <a:blip r:embed="rId18"/>
+                    <a:stretch>
+                      <a:fillRect/>
+                    </a:stretch>
+                  </pic:blipFill>
+                  <pic:spPr>
+                    <a:xfrm>
+                      <a:off x="0" y="0"/>
+                      <a:ext cx="6120130" cy="2058035"/>
+                    </a:xfrm>
+                    <a:prstGeom prst="rect">
+                      <a:avLst/>
+                    </a:prstGeom>
+                  </pic:spPr>
+                </pic:pic>
+              </a:graphicData>
+            </a:graphic>
+          </wp:inline>
+        </w:drawing>
+      </w:r>
+    </w:p>
+    <w:p>
+      <w:pPr>
+        <w:pStyle w:val="Paragrafoelenco"/>
+        <w:numPr>
+          <w:ilvl w:val="0"/>
+          <w:numId w:val="2"/>
+        </w:numPr>
+        <w:rPr>
+          <w:lang w:val="en-US"/>
+        </w:rPr>
+      </w:pPr>
+      <w:r>
+        <w:rPr>
+          <w:lang w:val="en-US"/>
+        </w:rPr>
+        <w:t>run the script to populate the system configurations</w:t>
+      </w:r>
+    </w:p>
+    <w:p>
+      <w:pPr>
+        <w:pStyle w:val="Paragrafoelenco"/>
+        <w:numPr>
+          <w:ilvl w:val="0"/>
+          <w:numId w:val="2"/>
+        </w:numPr>
+        <w:rPr>
+          <w:lang w:val="en-US"/>
+        </w:rPr>
+      </w:pPr>
+      <w:r>
+        <w:rPr>
+          <w:lang w:val="en-US"/>
+        </w:rPr>
+        <w:t>run docker and the various applications</w:t>
+      </w:r>
+    </w:p>
+    <w:p>
+      <w:pPr>
+        <w:pStyle w:val="Paragrafoelenco"/>
+        <w:numPr>
+          <w:ilvl w:val="0"/>
+          <w:numId w:val="2"/>
+        </w:numPr>
+        <w:rPr>
+          <w:lang w:val="en-US"/>
+        </w:rPr>
+      </w:pPr>
+      <w:r>
+        <w:rPr>
+          <w:lang w:val="en-US"/>
+        </w:rPr>
+        <w:br w:type="page"/>
+      </w:r>
+    </w:p>
+    <w:p>
+      <w:pPr>
+        <w:rPr>
           <w:lang w:val="en-US"/>
         </w:rPr>
       </w:pPr>
@@ -2045,6 +2130,7 @@
         <w:rPr>
           <w:b/>
           <w:bCs/>
+          <w:u w:val="single"/>
           <w:lang w:val="en-US"/>
         </w:rPr>
       </w:pPr>
@@ -2054,21 +2140,49 @@
           <w:bCs/>
           <w:lang w:val="en-US"/>
         </w:rPr>
-        <w:t>First post: Voronoi space</w:t>
-      </w:r>
-    </w:p>
-    <w:p>
-      <w:pPr>
-        <w:rPr>
-          <w:lang w:val="en-US"/>
-        </w:rPr>
-      </w:pPr>
-      <w:r>
-        <w:rPr>
-          <w:lang w:val="en-US"/>
-        </w:rPr>
-        <w:t>Download an image of the space and apply the voroni diagram on it.</w:t>
-      </w:r>
+        <w:t>Version 1.0.0</w:t>
+      </w:r>
+    </w:p>
+    <w:p>
+      <w:pPr>
+        <w:rPr>
+          <w:lang w:val="en-US"/>
+        </w:rPr>
+      </w:pPr>
+      <w:r>
+        <w:rPr>
+          <w:lang w:val="en-US"/>
+        </w:rPr>
+        <w:t>Every blog post is mainly i</w:t>
+      </w:r>
+      <w:r>
+        <w:rPr>
+          <w:lang w:val="en-US"/>
+        </w:rPr>
+        <w:t>mplemented in angular. The blog text is hardcoded in the html page.</w:t>
+      </w:r>
+    </w:p>
+    <w:p>
+      <w:pPr>
+        <w:rPr>
+          <w:u w:val="single"/>
+          <w:lang w:val="en-US"/>
+        </w:rPr>
+      </w:pPr>
+      <w:r>
+        <w:rPr>
+          <w:lang w:val="en-US"/>
+        </w:rPr>
+        <w:t>The spring backend and the persistence is called only to feed the UI with the algorithm output.</w:t>
+      </w:r>
+    </w:p>
+    <w:p>
+      <w:pPr>
+        <w:rPr>
+          <w:u w:val="single"/>
+          <w:lang w:val="en-US"/>
+        </w:rPr>
+      </w:pPr>
     </w:p>
     <w:p>
       <w:pPr>
@@ -2078,7 +2192,37 @@
           <w:lang w:val="en-US"/>
         </w:rPr>
       </w:pPr>
-      <w:hyperlink r:id="rId18" w:history="1">
+      <w:r>
+        <w:rPr>
+          <w:b/>
+          <w:bCs/>
+          <w:lang w:val="en-US"/>
+        </w:rPr>
+        <w:t>First post: Voronoi space</w:t>
+      </w:r>
+    </w:p>
+    <w:p>
+      <w:pPr>
+        <w:rPr>
+          <w:lang w:val="en-US"/>
+        </w:rPr>
+      </w:pPr>
+      <w:r>
+        <w:rPr>
+          <w:lang w:val="en-US"/>
+        </w:rPr>
+        <w:t>Download an image of the space and apply the voroni diagram on it.</w:t>
+      </w:r>
+    </w:p>
+    <w:p>
+      <w:pPr>
+        <w:rPr>
+          <w:b/>
+          <w:bCs/>
+          <w:lang w:val="en-US"/>
+        </w:rPr>
+      </w:pPr>
+      <w:hyperlink r:id="rId19" w:history="1">
         <w:r>
           <w:rPr>
             <w:rStyle w:val="Collegamentoipertestuale"/>
@@ -2206,8 +2350,100 @@
       </w:pPr>
     </w:lvl>
   </w:abstractNum>
+  <w:abstractNum w:abstractNumId="1" w15:restartNumberingAfterBreak="0">
+    <w:nsid w:val="7B3F716C"/>
+    <w:multiLevelType w:val="hybridMultilevel"/>
+    <w:tmpl w:val="ABA0A15E"/>
+    <w:lvl w:ilvl="0" w:tplc="94B0B42C">
+      <w:start w:val="1"/>
+      <w:numFmt w:val="decimal"/>
+      <w:lvlText w:val="%1-"/>
+      <w:lvlJc w:val="left"/>
+      <w:pPr>
+        <w:ind w:left="720" w:hanging="360"/>
+      </w:pPr>
+      <w:rPr>
+        <w:rFonts w:hint="default"/>
+      </w:rPr>
+    </w:lvl>
+    <w:lvl w:ilvl="1" w:tplc="04100019" w:tentative="1">
+      <w:start w:val="1"/>
+      <w:numFmt w:val="lowerLetter"/>
+      <w:lvlText w:val="%2."/>
+      <w:lvlJc w:val="left"/>
+      <w:pPr>
+        <w:ind w:left="1440" w:hanging="360"/>
+      </w:pPr>
+    </w:lvl>
+    <w:lvl w:ilvl="2" w:tplc="0410001B" w:tentative="1">
+      <w:start w:val="1"/>
+      <w:numFmt w:val="lowerRoman"/>
+      <w:lvlText w:val="%3."/>
+      <w:lvlJc w:val="right"/>
+      <w:pPr>
+        <w:ind w:left="2160" w:hanging="180"/>
+      </w:pPr>
+    </w:lvl>
+    <w:lvl w:ilvl="3" w:tplc="0410000F" w:tentative="1">
+      <w:start w:val="1"/>
+      <w:numFmt w:val="decimal"/>
+      <w:lvlText w:val="%4."/>
+      <w:lvlJc w:val="left"/>
+      <w:pPr>
+        <w:ind w:left="2880" w:hanging="360"/>
+      </w:pPr>
+    </w:lvl>
+    <w:lvl w:ilvl="4" w:tplc="04100019" w:tentative="1">
+      <w:start w:val="1"/>
+      <w:numFmt w:val="lowerLetter"/>
+      <w:lvlText w:val="%5."/>
+      <w:lvlJc w:val="left"/>
+      <w:pPr>
+        <w:ind w:left="3600" w:hanging="360"/>
+      </w:pPr>
+    </w:lvl>
+    <w:lvl w:ilvl="5" w:tplc="0410001B" w:tentative="1">
+      <w:start w:val="1"/>
+      <w:numFmt w:val="lowerRoman"/>
+      <w:lvlText w:val="%6."/>
+      <w:lvlJc w:val="right"/>
+      <w:pPr>
+        <w:ind w:left="4320" w:hanging="180"/>
+      </w:pPr>
+    </w:lvl>
+    <w:lvl w:ilvl="6" w:tplc="0410000F" w:tentative="1">
+      <w:start w:val="1"/>
+      <w:numFmt w:val="decimal"/>
+      <w:lvlText w:val="%7."/>
+      <w:lvlJc w:val="left"/>
+      <w:pPr>
+        <w:ind w:left="5040" w:hanging="360"/>
+      </w:pPr>
+    </w:lvl>
+    <w:lvl w:ilvl="7" w:tplc="04100019" w:tentative="1">
+      <w:start w:val="1"/>
+      <w:numFmt w:val="lowerLetter"/>
+      <w:lvlText w:val="%8."/>
+      <w:lvlJc w:val="left"/>
+      <w:pPr>
+        <w:ind w:left="5760" w:hanging="360"/>
+      </w:pPr>
+    </w:lvl>
+    <w:lvl w:ilvl="8" w:tplc="0410001B" w:tentative="1">
+      <w:start w:val="1"/>
+      <w:numFmt w:val="lowerRoman"/>
+      <w:lvlText w:val="%9."/>
+      <w:lvlJc w:val="right"/>
+      <w:pPr>
+        <w:ind w:left="6480" w:hanging="180"/>
+      </w:pPr>
+    </w:lvl>
+  </w:abstractNum>
   <w:num w:numId="1">
     <w:abstractNumId w:val="0"/>
+  </w:num>
+  <w:num w:numId="2">
+    <w:abstractNumId w:val="1"/>
   </w:num>
 </w:numbering>
 </file>

</xml_diff>

<commit_message>
nasa apod voronoi- download the image programmatically
nasa apod voronoi- download the image programmatically
</commit_message>
<xml_diff>
--- a/docs/documentation.docx
+++ b/docs/documentation.docx
@@ -8,7 +8,15 @@
         <w:jc w:val="both"/>
       </w:pPr>
       <w:r>
-        <w:t>Brain Fog Blog</w:t>
+        <w:t xml:space="preserve">Brain </w:t>
+      </w:r>
+      <w:proofErr w:type="spellStart"/>
+      <w:r>
+        <w:t>Fog</w:t>
+      </w:r>
+      <w:proofErr w:type="spellEnd"/>
+      <w:r>
+        <w:t xml:space="preserve"> Blog</w:t>
       </w:r>
     </w:p>
     <w:p>
@@ -580,7 +588,21 @@
               <w:rPr>
                 <w:lang w:val="en-US"/>
               </w:rPr>
-              <w:t>A modelio project with UMLs.</w:t>
+              <w:t xml:space="preserve">A </w:t>
+            </w:r>
+            <w:proofErr w:type="spellStart"/>
+            <w:r>
+              <w:rPr>
+                <w:lang w:val="en-US"/>
+              </w:rPr>
+              <w:t>modelio</w:t>
+            </w:r>
+            <w:proofErr w:type="spellEnd"/>
+            <w:r>
+              <w:rPr>
+                <w:lang w:val="en-US"/>
+              </w:rPr>
+              <w:t xml:space="preserve"> project with UMLs.</w:t>
             </w:r>
           </w:p>
           <w:p>
@@ -632,12 +654,22 @@
                 <w:lang w:val="en-US"/>
               </w:rPr>
             </w:pPr>
-            <w:r>
-              <w:rPr>
-                <w:lang w:val="en-US"/>
-              </w:rPr>
-              <w:t>brain_fog.xd</w:t>
-            </w:r>
+            <w:proofErr w:type="spellStart"/>
+            <w:r>
+              <w:rPr>
+                <w:lang w:val="en-US"/>
+              </w:rPr>
+              <w:t>brain_</w:t>
+            </w:r>
+            <w:proofErr w:type="gramStart"/>
+            <w:r>
+              <w:rPr>
+                <w:lang w:val="en-US"/>
+              </w:rPr>
+              <w:t>fog.xd</w:t>
+            </w:r>
+            <w:proofErr w:type="spellEnd"/>
+            <w:proofErr w:type="gramEnd"/>
           </w:p>
         </w:tc>
         <w:tc>
@@ -744,8 +776,16 @@
               <w:rPr>
                 <w:lang w:val="en-US"/>
               </w:rPr>
-              <w:t>angular-brainfog</w:t>
-            </w:r>
+              <w:t>angular-</w:t>
+            </w:r>
+            <w:proofErr w:type="spellStart"/>
+            <w:r>
+              <w:rPr>
+                <w:lang w:val="en-US"/>
+              </w:rPr>
+              <w:t>brainfog</w:t>
+            </w:r>
+            <w:proofErr w:type="spellEnd"/>
           </w:p>
         </w:tc>
         <w:tc>
@@ -778,12 +818,14 @@
                 <w:lang w:val="en-US"/>
               </w:rPr>
             </w:pPr>
+            <w:proofErr w:type="spellStart"/>
             <w:r>
               <w:rPr>
                 <w:lang w:val="en-US"/>
               </w:rPr>
               <w:t>springboot-brainfog</w:t>
             </w:r>
+            <w:proofErr w:type="spellEnd"/>
           </w:p>
         </w:tc>
         <w:tc>
@@ -801,7 +843,21 @@
               <w:rPr>
                 <w:lang w:val="en-US"/>
               </w:rPr>
-              <w:t>Spring boot application that contains the business logic of the application. This application exposes a  rest API that is consumed by the Angular application.</w:t>
+              <w:t xml:space="preserve">Spring boot application that contains the business logic of the application. This application exposes </w:t>
+            </w:r>
+            <w:proofErr w:type="gramStart"/>
+            <w:r>
+              <w:rPr>
+                <w:lang w:val="en-US"/>
+              </w:rPr>
+              <w:t>a  rest</w:t>
+            </w:r>
+            <w:proofErr w:type="gramEnd"/>
+            <w:r>
+              <w:rPr>
+                <w:lang w:val="en-US"/>
+              </w:rPr>
+              <w:t xml:space="preserve"> API that is consumed by the Angular application.</w:t>
             </w:r>
           </w:p>
         </w:tc>
@@ -817,12 +873,14 @@
                 <w:lang w:val="en-US"/>
               </w:rPr>
             </w:pPr>
+            <w:proofErr w:type="spellStart"/>
             <w:r>
               <w:rPr>
                 <w:lang w:val="en-US"/>
               </w:rPr>
               <w:t>AngularBrainfog.Dockerfile</w:t>
             </w:r>
+            <w:proofErr w:type="spellEnd"/>
           </w:p>
         </w:tc>
         <w:tc>
@@ -839,7 +897,21 @@
               <w:rPr>
                 <w:lang w:val="en-US"/>
               </w:rPr>
-              <w:t>Docker configuration for the angular-brainfog application.</w:t>
+              <w:t>Docker configuration for the angular-</w:t>
+            </w:r>
+            <w:proofErr w:type="spellStart"/>
+            <w:r>
+              <w:rPr>
+                <w:lang w:val="en-US"/>
+              </w:rPr>
+              <w:t>brainfog</w:t>
+            </w:r>
+            <w:proofErr w:type="spellEnd"/>
+            <w:r>
+              <w:rPr>
+                <w:lang w:val="en-US"/>
+              </w:rPr>
+              <w:t xml:space="preserve"> application.</w:t>
             </w:r>
           </w:p>
         </w:tc>
@@ -859,8 +931,16 @@
               <w:rPr>
                 <w:lang w:val="en-US"/>
               </w:rPr>
-              <w:t>docker-compose.yml</w:t>
-            </w:r>
+              <w:t>docker-</w:t>
+            </w:r>
+            <w:proofErr w:type="spellStart"/>
+            <w:r>
+              <w:rPr>
+                <w:lang w:val="en-US"/>
+              </w:rPr>
+              <w:t>compose.yml</w:t>
+            </w:r>
+            <w:proofErr w:type="spellEnd"/>
           </w:p>
         </w:tc>
         <w:tc>
@@ -893,12 +973,14 @@
                 <w:lang w:val="en-US"/>
               </w:rPr>
             </w:pPr>
+            <w:proofErr w:type="spellStart"/>
             <w:r>
               <w:rPr>
                 <w:lang w:val="en-US"/>
               </w:rPr>
               <w:t>MysqlDB.Dockerfile</w:t>
             </w:r>
+            <w:proofErr w:type="spellEnd"/>
           </w:p>
         </w:tc>
         <w:tc>
@@ -915,7 +997,35 @@
               <w:rPr>
                 <w:lang w:val="en-US"/>
               </w:rPr>
-              <w:t>Docker configuration of MySql ( Persistence).</w:t>
+              <w:t xml:space="preserve">Docker configuration of </w:t>
+            </w:r>
+            <w:proofErr w:type="spellStart"/>
+            <w:r>
+              <w:rPr>
+                <w:lang w:val="en-US"/>
+              </w:rPr>
+              <w:t>MySql</w:t>
+            </w:r>
+            <w:proofErr w:type="spellEnd"/>
+            <w:r>
+              <w:rPr>
+                <w:lang w:val="en-US"/>
+              </w:rPr>
+              <w:t xml:space="preserve"> </w:t>
+            </w:r>
+            <w:proofErr w:type="gramStart"/>
+            <w:r>
+              <w:rPr>
+                <w:lang w:val="en-US"/>
+              </w:rPr>
+              <w:t>( Persistence</w:t>
+            </w:r>
+            <w:proofErr w:type="gramEnd"/>
+            <w:r>
+              <w:rPr>
+                <w:lang w:val="en-US"/>
+              </w:rPr>
+              <w:t>).</w:t>
             </w:r>
           </w:p>
         </w:tc>
@@ -931,12 +1041,14 @@
                 <w:lang w:val="en-US"/>
               </w:rPr>
             </w:pPr>
+            <w:proofErr w:type="spellStart"/>
             <w:r>
               <w:rPr>
                 <w:lang w:val="en-US"/>
               </w:rPr>
               <w:t>SpringBootBrainfog.Dockerfile</w:t>
             </w:r>
+            <w:proofErr w:type="spellEnd"/>
           </w:p>
         </w:tc>
         <w:tc>
@@ -953,7 +1065,21 @@
               <w:rPr>
                 <w:lang w:val="en-US"/>
               </w:rPr>
-              <w:t>Docker container for springboot-brainfog.</w:t>
+              <w:t xml:space="preserve">Docker container for </w:t>
+            </w:r>
+            <w:proofErr w:type="spellStart"/>
+            <w:r>
+              <w:rPr>
+                <w:lang w:val="en-US"/>
+              </w:rPr>
+              <w:t>springboot-brainfog</w:t>
+            </w:r>
+            <w:proofErr w:type="spellEnd"/>
+            <w:r>
+              <w:rPr>
+                <w:lang w:val="en-US"/>
+              </w:rPr>
+              <w:t>.</w:t>
             </w:r>
           </w:p>
         </w:tc>
@@ -1089,7 +1215,21 @@
         <w:rPr>
           <w:lang w:val="en-US"/>
         </w:rPr>
-        <w:t xml:space="preserve">The css follows the BEM notation </w:t>
+        <w:t xml:space="preserve">The </w:t>
+      </w:r>
+      <w:proofErr w:type="spellStart"/>
+      <w:r>
+        <w:rPr>
+          <w:lang w:val="en-US"/>
+        </w:rPr>
+        <w:t>css</w:t>
+      </w:r>
+      <w:proofErr w:type="spellEnd"/>
+      <w:r>
+        <w:rPr>
+          <w:lang w:val="en-US"/>
+        </w:rPr>
+        <w:t xml:space="preserve"> follows the BEM notation </w:t>
       </w:r>
       <w:hyperlink r:id="rId9" w:history="1">
         <w:r>
@@ -1119,30 +1259,80 @@
         </w:rPr>
         <w:t xml:space="preserve">The file </w:t>
       </w:r>
-      <w:r>
-        <w:rPr>
-          <w:lang w:val="en-US"/>
-        </w:rPr>
-        <w:t>src\app\app.component.css</w:t>
-      </w:r>
-      <w:r>
-        <w:rPr>
-          <w:lang w:val="en-US"/>
-        </w:rPr>
-        <w:t xml:space="preserve"> contains the global css rules of all the components. </w:t>
-      </w:r>
-    </w:p>
-    <w:p>
-      <w:pPr>
-        <w:rPr>
-          <w:lang w:val="en-US"/>
-        </w:rPr>
-      </w:pPr>
-      <w:r>
-        <w:rPr>
-          <w:lang w:val="en-US"/>
-        </w:rPr>
-        <w:t xml:space="preserve">On top of the file we have css custom properties </w:t>
+      <w:proofErr w:type="spellStart"/>
+      <w:r>
+        <w:rPr>
+          <w:lang w:val="en-US"/>
+        </w:rPr>
+        <w:t>src</w:t>
+      </w:r>
+      <w:proofErr w:type="spellEnd"/>
+      <w:r>
+        <w:rPr>
+          <w:lang w:val="en-US"/>
+        </w:rPr>
+        <w:t>\app\app.component.css</w:t>
+      </w:r>
+      <w:r>
+        <w:rPr>
+          <w:lang w:val="en-US"/>
+        </w:rPr>
+        <w:t xml:space="preserve"> contains the global </w:t>
+      </w:r>
+      <w:proofErr w:type="spellStart"/>
+      <w:r>
+        <w:rPr>
+          <w:lang w:val="en-US"/>
+        </w:rPr>
+        <w:t>css</w:t>
+      </w:r>
+      <w:proofErr w:type="spellEnd"/>
+      <w:r>
+        <w:rPr>
+          <w:lang w:val="en-US"/>
+        </w:rPr>
+        <w:t xml:space="preserve"> rules of all the components. </w:t>
+      </w:r>
+    </w:p>
+    <w:p>
+      <w:pPr>
+        <w:rPr>
+          <w:lang w:val="en-US"/>
+        </w:rPr>
+      </w:pPr>
+      <w:r>
+        <w:rPr>
+          <w:lang w:val="en-US"/>
+        </w:rPr>
+        <w:t xml:space="preserve">On top of the </w:t>
+      </w:r>
+      <w:proofErr w:type="gramStart"/>
+      <w:r>
+        <w:rPr>
+          <w:lang w:val="en-US"/>
+        </w:rPr>
+        <w:t>file</w:t>
+      </w:r>
+      <w:proofErr w:type="gramEnd"/>
+      <w:r>
+        <w:rPr>
+          <w:lang w:val="en-US"/>
+        </w:rPr>
+        <w:t xml:space="preserve"> we have </w:t>
+      </w:r>
+      <w:proofErr w:type="spellStart"/>
+      <w:r>
+        <w:rPr>
+          <w:lang w:val="en-US"/>
+        </w:rPr>
+        <w:t>css</w:t>
+      </w:r>
+      <w:proofErr w:type="spellEnd"/>
+      <w:r>
+        <w:rPr>
+          <w:lang w:val="en-US"/>
+        </w:rPr>
+        <w:t xml:space="preserve"> custom properties </w:t>
       </w:r>
     </w:p>
     <w:p>
@@ -1177,7 +1367,21 @@
         <w:rPr>
           <w:lang w:val="en-US"/>
         </w:rPr>
-        <w:t>from other css classes. This is useful to define colors and other utility values like fonts and so on.</w:t>
+        <w:t xml:space="preserve">from other </w:t>
+      </w:r>
+      <w:proofErr w:type="spellStart"/>
+      <w:r>
+        <w:rPr>
+          <w:lang w:val="en-US"/>
+        </w:rPr>
+        <w:t>css</w:t>
+      </w:r>
+      <w:proofErr w:type="spellEnd"/>
+      <w:r>
+        <w:rPr>
+          <w:lang w:val="en-US"/>
+        </w:rPr>
+        <w:t xml:space="preserve"> classes. This is useful to define colors and other utility values like fonts and so on.</w:t>
       </w:r>
     </w:p>
     <w:p>
@@ -1595,8 +1799,38 @@
         <w:rPr>
           <w:lang w:val="en-US"/>
         </w:rPr>
-        <w:t>docker build -t angular-brainfog -f AngularBrainfog.Dockerfile .</w:t>
-      </w:r>
+        <w:t>docker build -t angular-</w:t>
+      </w:r>
+      <w:proofErr w:type="spellStart"/>
+      <w:r>
+        <w:rPr>
+          <w:lang w:val="en-US"/>
+        </w:rPr>
+        <w:t>brainfog</w:t>
+      </w:r>
+      <w:proofErr w:type="spellEnd"/>
+      <w:r>
+        <w:rPr>
+          <w:lang w:val="en-US"/>
+        </w:rPr>
+        <w:t xml:space="preserve"> -f </w:t>
+      </w:r>
+      <w:proofErr w:type="spellStart"/>
+      <w:proofErr w:type="gramStart"/>
+      <w:r>
+        <w:rPr>
+          <w:lang w:val="en-US"/>
+        </w:rPr>
+        <w:t>AngularBrainfog.Dockerfile</w:t>
+      </w:r>
+      <w:proofErr w:type="spellEnd"/>
+      <w:r>
+        <w:rPr>
+          <w:lang w:val="en-US"/>
+        </w:rPr>
+        <w:t xml:space="preserve"> .</w:t>
+      </w:r>
+      <w:proofErr w:type="gramEnd"/>
     </w:p>
     <w:p>
       <w:pPr>
@@ -1627,8 +1861,16 @@
         <w:rPr>
           <w:lang w:val="en-US"/>
         </w:rPr>
-        <w:t>docker run -d -p 8080:80 angular-brainfog</w:t>
-      </w:r>
+        <w:t>docker run -d -p 8080:80 angular-</w:t>
+      </w:r>
+      <w:proofErr w:type="spellStart"/>
+      <w:r>
+        <w:rPr>
+          <w:lang w:val="en-US"/>
+        </w:rPr>
+        <w:t>brainfog</w:t>
+      </w:r>
+      <w:proofErr w:type="spellEnd"/>
     </w:p>
     <w:p>
       <w:pPr>
@@ -1644,7 +1886,25 @@
           <w:bCs/>
           <w:lang w:val="en-US"/>
         </w:rPr>
-        <w:t>Spring Boot And Docker</w:t>
+        <w:t xml:space="preserve">Spring Boot </w:t>
+      </w:r>
+      <w:proofErr w:type="gramStart"/>
+      <w:r>
+        <w:rPr>
+          <w:b/>
+          <w:bCs/>
+          <w:lang w:val="en-US"/>
+        </w:rPr>
+        <w:t>And</w:t>
+      </w:r>
+      <w:proofErr w:type="gramEnd"/>
+      <w:r>
+        <w:rPr>
+          <w:b/>
+          <w:bCs/>
+          <w:lang w:val="en-US"/>
+        </w:rPr>
+        <w:t xml:space="preserve"> Docker</w:t>
       </w:r>
     </w:p>
     <w:p>
@@ -1681,21 +1941,59 @@
         <w:rPr>
           <w:lang w:val="en-US"/>
         </w:rPr>
-        <w:t>docker build -t springboot-brainfog -f SpringBootBrainfog.Dockerfile .</w:t>
-      </w:r>
-    </w:p>
-    <w:p>
-      <w:pPr>
-        <w:rPr>
-          <w:lang w:val="en-US"/>
-        </w:rPr>
-      </w:pPr>
-      <w:r>
-        <w:rPr>
-          <w:lang w:val="en-US"/>
-        </w:rPr>
-        <w:t>docker run -d -p 8080:8080 springboot-brainfog</w:t>
-      </w:r>
+        <w:t xml:space="preserve">docker build -t </w:t>
+      </w:r>
+      <w:proofErr w:type="spellStart"/>
+      <w:r>
+        <w:rPr>
+          <w:lang w:val="en-US"/>
+        </w:rPr>
+        <w:t>springboot-brainfog</w:t>
+      </w:r>
+      <w:proofErr w:type="spellEnd"/>
+      <w:r>
+        <w:rPr>
+          <w:lang w:val="en-US"/>
+        </w:rPr>
+        <w:t xml:space="preserve"> -f </w:t>
+      </w:r>
+      <w:proofErr w:type="spellStart"/>
+      <w:proofErr w:type="gramStart"/>
+      <w:r>
+        <w:rPr>
+          <w:lang w:val="en-US"/>
+        </w:rPr>
+        <w:t>SpringBootBrainfog.Dockerfile</w:t>
+      </w:r>
+      <w:proofErr w:type="spellEnd"/>
+      <w:r>
+        <w:rPr>
+          <w:lang w:val="en-US"/>
+        </w:rPr>
+        <w:t xml:space="preserve"> .</w:t>
+      </w:r>
+      <w:proofErr w:type="gramEnd"/>
+    </w:p>
+    <w:p>
+      <w:pPr>
+        <w:rPr>
+          <w:lang w:val="en-US"/>
+        </w:rPr>
+      </w:pPr>
+      <w:r>
+        <w:rPr>
+          <w:lang w:val="en-US"/>
+        </w:rPr>
+        <w:t xml:space="preserve">docker run -d -p 8080:8080 </w:t>
+      </w:r>
+      <w:proofErr w:type="spellStart"/>
+      <w:r>
+        <w:rPr>
+          <w:lang w:val="en-US"/>
+        </w:rPr>
+        <w:t>springboot-brainfog</w:t>
+      </w:r>
+      <w:proofErr w:type="spellEnd"/>
     </w:p>
     <w:p>
       <w:pPr>
@@ -1724,7 +2022,35 @@
         <w:rPr>
           <w:lang w:val="en-US"/>
         </w:rPr>
-        <w:t>The configuration is specified by the docker-compose.yml. For now I’m not using any special configuration.</w:t>
+        <w:t>The configuration is specified by the docker-</w:t>
+      </w:r>
+      <w:proofErr w:type="spellStart"/>
+      <w:r>
+        <w:rPr>
+          <w:lang w:val="en-US"/>
+        </w:rPr>
+        <w:t>compose.yml</w:t>
+      </w:r>
+      <w:proofErr w:type="spellEnd"/>
+      <w:r>
+        <w:rPr>
+          <w:lang w:val="en-US"/>
+        </w:rPr>
+        <w:t xml:space="preserve">. For </w:t>
+      </w:r>
+      <w:proofErr w:type="gramStart"/>
+      <w:r>
+        <w:rPr>
+          <w:lang w:val="en-US"/>
+        </w:rPr>
+        <w:t>now</w:t>
+      </w:r>
+      <w:proofErr w:type="gramEnd"/>
+      <w:r>
+        <w:rPr>
+          <w:lang w:val="en-US"/>
+        </w:rPr>
+        <w:t xml:space="preserve"> I’m not using any special configuration.</w:t>
       </w:r>
     </w:p>
     <w:p>
@@ -1754,7 +2080,21 @@
         <w:rPr>
           <w:lang w:val="en-US"/>
         </w:rPr>
-        <w:t xml:space="preserve">Start all the applications required by the system: db, application server and web server with the angular application. </w:t>
+        <w:t xml:space="preserve">Start all the applications required by the system: </w:t>
+      </w:r>
+      <w:proofErr w:type="spellStart"/>
+      <w:r>
+        <w:rPr>
+          <w:lang w:val="en-US"/>
+        </w:rPr>
+        <w:t>db</w:t>
+      </w:r>
+      <w:proofErr w:type="spellEnd"/>
+      <w:r>
+        <w:rPr>
+          <w:lang w:val="en-US"/>
+        </w:rPr>
+        <w:t xml:space="preserve">, application server and web server with the angular application. </w:t>
       </w:r>
     </w:p>
     <w:p>
@@ -1974,7 +2314,15 @@
         <w:t>COME STRUTTURARE IL DOCUMENTO??? Forse i</w:t>
       </w:r>
       <w:r>
-        <w:t>n awd all’università avevo già fatto qualcosa.</w:t>
+        <w:t xml:space="preserve">n </w:t>
+      </w:r>
+      <w:proofErr w:type="spellStart"/>
+      <w:r>
+        <w:t>awd</w:t>
+      </w:r>
+      <w:proofErr w:type="spellEnd"/>
+      <w:r>
+        <w:t xml:space="preserve"> all’università avevo già fatto qualcosa.</w:t>
       </w:r>
     </w:p>
     <w:p>
@@ -1987,12 +2335,14 @@
         <w:rPr>
           <w:b/>
           <w:bCs/>
+          <w:lang w:val="en-US"/>
         </w:rPr>
       </w:pPr>
       <w:r>
         <w:rPr>
           <w:b/>
           <w:bCs/>
+          <w:lang w:val="en-US"/>
         </w:rPr>
         <w:lastRenderedPageBreak/>
         <w:t xml:space="preserve">Password Management </w:t>
@@ -2014,7 +2364,35 @@
         <w:rPr>
           <w:lang w:val="en-US"/>
         </w:rPr>
-        <w:t xml:space="preserve">s a public project on github. For this reason the passwords as specified inside system variables and are populated with a script.  </w:t>
+        <w:t xml:space="preserve">s a public project on </w:t>
+      </w:r>
+      <w:proofErr w:type="spellStart"/>
+      <w:r>
+        <w:rPr>
+          <w:lang w:val="en-US"/>
+        </w:rPr>
+        <w:t>github</w:t>
+      </w:r>
+      <w:proofErr w:type="spellEnd"/>
+      <w:r>
+        <w:rPr>
+          <w:lang w:val="en-US"/>
+        </w:rPr>
+        <w:t xml:space="preserve">. For this </w:t>
+      </w:r>
+      <w:proofErr w:type="gramStart"/>
+      <w:r>
+        <w:rPr>
+          <w:lang w:val="en-US"/>
+        </w:rPr>
+        <w:t>reason</w:t>
+      </w:r>
+      <w:proofErr w:type="gramEnd"/>
+      <w:r>
+        <w:rPr>
+          <w:lang w:val="en-US"/>
+        </w:rPr>
+        <w:t xml:space="preserve"> the passwords as specified inside system variables and are populated with a script.  </w:t>
       </w:r>
     </w:p>
     <w:p>
@@ -2211,7 +2589,21 @@
         <w:rPr>
           <w:lang w:val="en-US"/>
         </w:rPr>
-        <w:t>Download an image of the space and apply the voroni diagram on it.</w:t>
+        <w:t xml:space="preserve">Download an image of the space and apply the </w:t>
+      </w:r>
+      <w:proofErr w:type="spellStart"/>
+      <w:r>
+        <w:rPr>
+          <w:lang w:val="en-US"/>
+        </w:rPr>
+        <w:t>voroni</w:t>
+      </w:r>
+      <w:proofErr w:type="spellEnd"/>
+      <w:r>
+        <w:rPr>
+          <w:lang w:val="en-US"/>
+        </w:rPr>
+        <w:t xml:space="preserve"> diagram on it.</w:t>
       </w:r>
     </w:p>
     <w:p>
@@ -2239,18 +2631,77 @@
         <w:rPr>
           <w:b/>
           <w:bCs/>
-          <w:u w:val="single"/>
-          <w:lang w:val="en-US"/>
-        </w:rPr>
-      </w:pPr>
-      <w:r>
+          <w:lang w:val="en-US"/>
+        </w:rPr>
+      </w:pPr>
+      <w:hyperlink r:id="rId20" w:history="1">
+        <w:r>
+          <w:rPr>
+            <w:rStyle w:val="Collegamentoipertestuale"/>
+            <w:b/>
+            <w:bCs/>
+            <w:lang w:val="en-US"/>
+          </w:rPr>
+          <w:t>https://api.nasa.gov/</w:t>
+        </w:r>
+      </w:hyperlink>
+    </w:p>
+    <w:p>
+      <w:pPr>
         <w:rPr>
           <w:b/>
           <w:bCs/>
           <w:lang w:val="en-US"/>
         </w:rPr>
-        <w:t>https://api.nasa.gov/</w:t>
-      </w:r>
+      </w:pPr>
+    </w:p>
+    <w:p>
+      <w:pPr>
+        <w:rPr>
+          <w:b/>
+          <w:bCs/>
+          <w:lang w:val="en-US"/>
+        </w:rPr>
+      </w:pPr>
+      <w:r>
+        <w:rPr>
+          <w:b/>
+          <w:bCs/>
+          <w:lang w:val="en-US"/>
+        </w:rPr>
+        <w:t>How to switch Angular from development to production mode</w:t>
+      </w:r>
+    </w:p>
+    <w:p>
+      <w:pPr>
+        <w:rPr>
+          <w:b/>
+          <w:bCs/>
+          <w:u w:val="single"/>
+          <w:lang w:val="en-US"/>
+        </w:rPr>
+      </w:pPr>
+      <w:hyperlink r:id="rId21" w:history="1">
+        <w:r>
+          <w:rPr>
+            <w:rStyle w:val="Collegamentoipertestuale"/>
+            <w:b/>
+            <w:bCs/>
+            <w:lang w:val="en-US"/>
+          </w:rPr>
+          <w:t>https://angular.io/guide/build</w:t>
+        </w:r>
+      </w:hyperlink>
+    </w:p>
+    <w:p>
+      <w:pPr>
+        <w:rPr>
+          <w:b/>
+          <w:bCs/>
+          <w:u w:val="single"/>
+          <w:lang w:val="en-US"/>
+        </w:rPr>
+      </w:pPr>
     </w:p>
     <w:sectPr>
       <w:pgSz w:w="11906" w:h="16838"/>

</xml_diff>